<commit_message>
Added CHAR Concept to GRM.
</commit_message>
<xml_diff>
--- a/official/Manual de la Torre.docx
+++ b/official/Manual de la Torre.docx
@@ -463,7 +463,7 @@
           <w:sz w:val="28"/>
           <w:szCs w:val="28"/>
         </w:rPr>
-        <w:t>Modelo de la Ficha</w:t>
+        <w:t>Concepto del PJ</w:t>
       </w:r>
       <w:r>
         <w:rPr>
@@ -486,7 +486,18 @@
           <w:szCs w:val="28"/>
         </w:rPr>
         <w:tab/>
-        <w:t>02</w:t>
+        <w:t>0</w:t>
+      </w:r>
+      <w:r>
+        <w:rPr>
+          <w:rFonts w:ascii="Agency FB" w:hAnsi="Agency FB"/>
+          <w:b/>
+          <w:bCs/>
+          <w:color w:val="FFFFFF" w:themeColor="background1"/>
+          <w:sz w:val="28"/>
+          <w:szCs w:val="28"/>
+        </w:rPr>
+        <w:t>3</w:t>
       </w:r>
     </w:p>
     <w:p>
@@ -538,7 +549,18 @@
           <w:szCs w:val="28"/>
         </w:rPr>
         <w:tab/>
-        <w:t>03</w:t>
+        <w:t>0</w:t>
+      </w:r>
+      <w:r>
+        <w:rPr>
+          <w:rFonts w:ascii="Agency FB" w:hAnsi="Agency FB"/>
+          <w:b/>
+          <w:bCs/>
+          <w:color w:val="FFFFFF" w:themeColor="background1"/>
+          <w:sz w:val="28"/>
+          <w:szCs w:val="28"/>
+        </w:rPr>
+        <w:t>4</w:t>
       </w:r>
     </w:p>
     <w:p>
@@ -601,7 +623,18 @@
           <w:szCs w:val="28"/>
         </w:rPr>
         <w:tab/>
-        <w:t>03</w:t>
+        <w:t>0</w:t>
+      </w:r>
+      <w:r>
+        <w:rPr>
+          <w:rFonts w:ascii="Agency FB" w:hAnsi="Agency FB"/>
+          <w:b/>
+          <w:bCs/>
+          <w:color w:val="FFFFFF" w:themeColor="background1"/>
+          <w:sz w:val="28"/>
+          <w:szCs w:val="28"/>
+        </w:rPr>
+        <w:t>4</w:t>
       </w:r>
     </w:p>
     <w:p>
@@ -664,7 +697,18 @@
           <w:szCs w:val="28"/>
         </w:rPr>
         <w:tab/>
-        <w:t>03</w:t>
+        <w:t>0</w:t>
+      </w:r>
+      <w:r>
+        <w:rPr>
+          <w:rFonts w:ascii="Agency FB" w:hAnsi="Agency FB"/>
+          <w:b/>
+          <w:bCs/>
+          <w:color w:val="FFFFFF" w:themeColor="background1"/>
+          <w:sz w:val="28"/>
+          <w:szCs w:val="28"/>
+        </w:rPr>
+        <w:t>4</w:t>
       </w:r>
     </w:p>
     <w:p>
@@ -727,7 +771,18 @@
           <w:szCs w:val="28"/>
         </w:rPr>
         <w:tab/>
-        <w:t>03</w:t>
+        <w:t>0</w:t>
+      </w:r>
+      <w:r>
+        <w:rPr>
+          <w:rFonts w:ascii="Agency FB" w:hAnsi="Agency FB"/>
+          <w:b/>
+          <w:bCs/>
+          <w:color w:val="FFFFFF" w:themeColor="background1"/>
+          <w:sz w:val="28"/>
+          <w:szCs w:val="28"/>
+        </w:rPr>
+        <w:t>4</w:t>
       </w:r>
     </w:p>
     <w:p>
@@ -1258,107 +1313,221 @@
           <w:sz w:val="28"/>
           <w:szCs w:val="28"/>
         </w:rPr>
-        <w:t>Cualquiera que entre aquí debe demostrar que es digno de la torre.</w:t>
-      </w:r>
-      <w:r>
-        <w:rPr>
-          <w:rFonts w:ascii="Agency FB" w:hAnsi="Agency FB"/>
-          <w:b/>
-          <w:bCs/>
-          <w:color w:val="FFFFFF" w:themeColor="background1"/>
-          <w:sz w:val="28"/>
-          <w:szCs w:val="28"/>
-        </w:rPr>
-        <w:t xml:space="preserve"> </w:t>
-      </w:r>
-      <w:r>
-        <w:rPr>
-          <w:rFonts w:ascii="Agency FB" w:hAnsi="Agency FB"/>
-          <w:b/>
-          <w:bCs/>
-          <w:color w:val="FFFFFF" w:themeColor="background1"/>
-          <w:sz w:val="28"/>
-          <w:szCs w:val="28"/>
-        </w:rPr>
-        <w:t>Piensa en lo que quieres alcanzar al momento de estar en la cima</w:t>
-      </w:r>
-      <w:r>
-        <w:rPr>
-          <w:rFonts w:ascii="Agency FB" w:hAnsi="Agency FB"/>
-          <w:b/>
-          <w:bCs/>
-          <w:color w:val="FFFFFF" w:themeColor="background1"/>
-          <w:sz w:val="28"/>
-          <w:szCs w:val="28"/>
-        </w:rPr>
-        <w:t xml:space="preserve">. </w:t>
-      </w:r>
-      <w:r>
-        <w:rPr>
-          <w:rFonts w:ascii="Agency FB" w:hAnsi="Agency FB"/>
-          <w:b/>
-          <w:bCs/>
-          <w:color w:val="FFFFFF" w:themeColor="background1"/>
-          <w:sz w:val="28"/>
-          <w:szCs w:val="28"/>
-        </w:rPr>
-        <w:t>¿Quién eres tú</w:t>
-      </w:r>
-      <w:r>
-        <w:rPr>
-          <w:rFonts w:ascii="Agency FB" w:hAnsi="Agency FB"/>
-          <w:b/>
-          <w:bCs/>
-          <w:color w:val="FFFFFF" w:themeColor="background1"/>
-          <w:sz w:val="28"/>
-          <w:szCs w:val="28"/>
-        </w:rPr>
-        <w:t>, de dónde vienes, hacia dónde vas</w:t>
-      </w:r>
-      <w:r>
-        <w:rPr>
-          <w:rFonts w:ascii="Agency FB" w:hAnsi="Agency FB"/>
-          <w:b/>
-          <w:bCs/>
-          <w:color w:val="FFFFFF" w:themeColor="background1"/>
-          <w:sz w:val="28"/>
-          <w:szCs w:val="28"/>
-        </w:rPr>
-        <w:t>?</w:t>
-      </w:r>
-      <w:r>
-        <w:rPr>
-          <w:rFonts w:ascii="Agency FB" w:hAnsi="Agency FB"/>
-          <w:b/>
-          <w:bCs/>
-          <w:color w:val="FFFFFF" w:themeColor="background1"/>
-          <w:sz w:val="28"/>
-          <w:szCs w:val="28"/>
-        </w:rPr>
-        <w:t xml:space="preserve"> Pero, </w:t>
-      </w:r>
-      <w:r>
-        <w:rPr>
-          <w:rFonts w:ascii="Agency FB" w:hAnsi="Agency FB"/>
-          <w:b/>
-          <w:bCs/>
-          <w:color w:val="FFFFFF" w:themeColor="background1"/>
-          <w:sz w:val="28"/>
-          <w:szCs w:val="28"/>
-        </w:rPr>
-        <w:t>mucho más importante que todo eso… ¿Tienes lo que se necesita para llegar?</w:t>
-      </w:r>
-      <w:r>
-        <w:rPr>
-          <w:rFonts w:ascii="Agency FB" w:hAnsi="Agency FB"/>
-          <w:b/>
-          <w:bCs/>
-          <w:color w:val="FFFFFF" w:themeColor="background1"/>
-          <w:sz w:val="28"/>
-          <w:szCs w:val="28"/>
-        </w:rPr>
-        <w:t xml:space="preserve"> </w:t>
-      </w:r>
+        <w:t>Te ves un poco desconcertado, y es normal al principio. Pronto te acostumbrarás, y viajarás a través de los pisos como un verdadero ranker. Por mientras, empieza contándome de ti.</w:t>
+      </w:r>
+    </w:p>
+    <w:p>
+      <w:pPr>
+        <w:spacing w:line="360" w:lineRule="auto"/>
+        <w:ind w:left="360"/>
+        <w:jc w:val="both"/>
+        <w:rPr>
+          <w:rFonts w:ascii="Agency FB" w:hAnsi="Agency FB"/>
+          <w:b/>
+          <w:bCs/>
+          <w:color w:val="FFFFFF" w:themeColor="background1"/>
+          <w:sz w:val="28"/>
+          <w:szCs w:val="28"/>
+        </w:rPr>
+      </w:pPr>
+      <w:r>
+        <w:rPr>
+          <w:rFonts w:ascii="Agency FB" w:hAnsi="Agency FB"/>
+          <w:b/>
+          <w:bCs/>
+          <w:color w:val="FFFFFF" w:themeColor="background1"/>
+          <w:sz w:val="28"/>
+          <w:szCs w:val="28"/>
+        </w:rPr>
+        <w:t xml:space="preserve">¿Cómo eres físicamente? Descríbete, desarrolla con lucidez cada pequeño detalle de ti, haz que el sonido de tus palabras me permita verte con claridad, aún a ojos cerrados. ¿Quién eres, qué eres, de dónde vienes, hacia dónde vas?  Todos los que aquí se encuentran tienen un objetivo en mente, y están dispuestos a sacrificar su vida por traer el cambio a la torre —o protegerla del cambio—. Nárrame tu historia, tus anhelos, tu forma de pensar y sentir el mundo que te rodea… </w:t>
+      </w:r>
+      <w:r>
+        <w:rPr>
+          <w:rFonts w:ascii="Agency FB" w:hAnsi="Agency FB"/>
+          <w:b/>
+          <w:bCs/>
+          <w:color w:val="FFFFFF" w:themeColor="background1"/>
+          <w:sz w:val="28"/>
+          <w:szCs w:val="28"/>
+        </w:rPr>
+        <w:t xml:space="preserve">nuestro pasado nos define, el dolor que te han causado y has infligido nos cambia; </w:t>
+      </w:r>
+      <w:r>
+        <w:rPr>
+          <w:rFonts w:ascii="Agency FB" w:hAnsi="Agency FB"/>
+          <w:b/>
+          <w:bCs/>
+          <w:color w:val="FFFFFF" w:themeColor="background1"/>
+          <w:sz w:val="28"/>
+          <w:szCs w:val="28"/>
+        </w:rPr>
+        <w:t xml:space="preserve">cada regular es diferente, eso es lo que hace </w:t>
+      </w:r>
+      <w:r>
+        <w:rPr>
+          <w:rFonts w:ascii="Agency FB" w:hAnsi="Agency FB"/>
+          <w:b/>
+          <w:bCs/>
+          <w:color w:val="FFFFFF" w:themeColor="background1"/>
+          <w:sz w:val="28"/>
+          <w:szCs w:val="28"/>
+        </w:rPr>
+        <w:t>a esta</w:t>
+      </w:r>
+      <w:r>
+        <w:rPr>
+          <w:rFonts w:ascii="Agency FB" w:hAnsi="Agency FB"/>
+          <w:b/>
+          <w:bCs/>
+          <w:color w:val="FFFFFF" w:themeColor="background1"/>
+          <w:sz w:val="28"/>
+          <w:szCs w:val="28"/>
+        </w:rPr>
+        <w:t xml:space="preserve"> torre interesante.</w:t>
+      </w:r>
+    </w:p>
+    <w:p>
+      <w:pPr>
+        <w:spacing w:line="360" w:lineRule="auto"/>
+        <w:ind w:left="360"/>
+        <w:jc w:val="both"/>
+        <w:rPr>
+          <w:rFonts w:ascii="Agency FB" w:hAnsi="Agency FB"/>
+          <w:b/>
+          <w:bCs/>
+          <w:color w:val="FFFFFF" w:themeColor="background1"/>
+          <w:sz w:val="28"/>
+          <w:szCs w:val="28"/>
+        </w:rPr>
+      </w:pPr>
+    </w:p>
+    <w:p>
+      <w:pPr>
+        <w:rPr>
+          <w:rFonts w:ascii="Agency FB" w:hAnsi="Agency FB"/>
+          <w:b/>
+          <w:bCs/>
+          <w:color w:val="FFFFFF" w:themeColor="background1"/>
+          <w:sz w:val="28"/>
+          <w:szCs w:val="28"/>
+        </w:rPr>
+      </w:pPr>
+      <w:r>
+        <w:rPr>
+          <w:rFonts w:ascii="Agency FB" w:hAnsi="Agency FB"/>
+          <w:b/>
+          <w:bCs/>
+          <w:color w:val="FFFFFF" w:themeColor="background1"/>
+          <w:sz w:val="28"/>
+          <w:szCs w:val="28"/>
+        </w:rPr>
+        <w:br w:type="page"/>
+      </w:r>
+      <w:r>
+        <w:rPr>
+          <w:rFonts w:ascii="Agency FB" w:hAnsi="Agency FB"/>
+          <w:b/>
+          <w:bCs/>
+          <w:noProof/>
+          <w:color w:val="FFFFFF" w:themeColor="background1"/>
+          <w:sz w:val="28"/>
+          <w:szCs w:val="28"/>
+        </w:rPr>
+        <w:lastRenderedPageBreak/>
+        <w:drawing>
+          <wp:anchor distT="0" distB="0" distL="114300" distR="114300" simplePos="0" relativeHeight="251659264" behindDoc="0" locked="0" layoutInCell="1" allowOverlap="1" wp14:anchorId="280AEC82" wp14:editId="4DA93E23">
+            <wp:simplePos x="0" y="0"/>
+            <wp:positionH relativeFrom="column">
+              <wp:posOffset>-2438400</wp:posOffset>
+            </wp:positionH>
+            <wp:positionV relativeFrom="paragraph">
+              <wp:posOffset>-253365</wp:posOffset>
+            </wp:positionV>
+            <wp:extent cx="10780991" cy="8331200"/>
+            <wp:effectExtent l="0" t="0" r="0" b="0"/>
+            <wp:wrapNone/>
+            <wp:docPr id="6" name="Picture 6"/>
+            <wp:cNvGraphicFramePr>
+              <a:graphicFrameLocks xmlns:a="http://schemas.openxmlformats.org/drawingml/2006/main" noChangeAspect="1"/>
+            </wp:cNvGraphicFramePr>
+            <a:graphic xmlns:a="http://schemas.openxmlformats.org/drawingml/2006/main">
+              <a:graphicData uri="http://schemas.openxmlformats.org/drawingml/2006/picture">
+                <pic:pic xmlns:pic="http://schemas.openxmlformats.org/drawingml/2006/picture">
+                  <pic:nvPicPr>
+                    <pic:cNvPr id="6" name="Genesis Flow (2).png"/>
+                    <pic:cNvPicPr/>
+                  </pic:nvPicPr>
+                  <pic:blipFill>
+                    <a:blip r:embed="rId12" cstate="print">
+                      <a:extLst>
+                        <a:ext uri="{28A0092B-C50C-407E-A947-70E740481C1C}">
+                          <a14:useLocalDpi xmlns:a14="http://schemas.microsoft.com/office/drawing/2010/main" val="0"/>
+                        </a:ext>
+                      </a:extLst>
+                    </a:blip>
+                    <a:stretch>
+                      <a:fillRect/>
+                    </a:stretch>
+                  </pic:blipFill>
+                  <pic:spPr>
+                    <a:xfrm>
+                      <a:off x="0" y="0"/>
+                      <a:ext cx="10780991" cy="8331200"/>
+                    </a:xfrm>
+                    <a:prstGeom prst="rect">
+                      <a:avLst/>
+                    </a:prstGeom>
+                  </pic:spPr>
+                </pic:pic>
+              </a:graphicData>
+            </a:graphic>
+            <wp14:sizeRelH relativeFrom="page">
+              <wp14:pctWidth>0</wp14:pctWidth>
+            </wp14:sizeRelH>
+            <wp14:sizeRelV relativeFrom="page">
+              <wp14:pctHeight>0</wp14:pctHeight>
+            </wp14:sizeRelV>
+          </wp:anchor>
+        </w:drawing>
+      </w:r>
+      <w:r>
+        <w:rPr>
+          <w:rFonts w:ascii="Agency FB" w:hAnsi="Agency FB"/>
+          <w:b/>
+          <w:bCs/>
+          <w:color w:val="FFFFFF" w:themeColor="background1"/>
+          <w:sz w:val="28"/>
+          <w:szCs w:val="28"/>
+        </w:rPr>
+        <w:br w:type="page"/>
+      </w:r>
+    </w:p>
+    <w:p>
+      <w:pPr>
+        <w:rPr>
+          <w:rFonts w:ascii="Agency FB" w:hAnsi="Agency FB"/>
+          <w:b/>
+          <w:bCs/>
+          <w:color w:val="FFFFFF" w:themeColor="background1"/>
+          <w:sz w:val="28"/>
+          <w:szCs w:val="28"/>
+        </w:rPr>
+      </w:pPr>
+    </w:p>
+    <w:p>
+      <w:pPr>
+        <w:spacing w:line="360" w:lineRule="auto"/>
+        <w:ind w:left="360"/>
+        <w:jc w:val="both"/>
+        <w:rPr>
+          <w:rFonts w:ascii="Agency FB" w:hAnsi="Agency FB"/>
+          <w:b/>
+          <w:bCs/>
+          <w:color w:val="FFFFFF" w:themeColor="background1"/>
+          <w:sz w:val="28"/>
+          <w:szCs w:val="28"/>
+        </w:rPr>
+      </w:pPr>
       <w:r>
         <w:rPr>
           <w:rFonts w:ascii="Agency FB" w:hAnsi="Agency FB"/>

</xml_diff>